<commit_message>
(V1.1): corrected “void operator=(const char* errorMessage)” description: return *this was changed to return nothing;
</commit_message>
<xml_diff>
--- a/FP_Milestone1.docx
+++ b/FP_Milestone1.docx
@@ -66,13 +66,18 @@
     </w:p>
     <w:p>
       <w:pPr>
+        <w:autoSpaceDE w:val="0"/>
+        <w:autoSpaceDN w:val="0"/>
+        <w:adjustRightInd w:val="0"/>
         <w:spacing w:after="0" w:line="240" w:lineRule="auto"/>
         <w:jc w:val="center"/>
         <w:rPr>
-          <w:rFonts w:ascii="Arial" w:eastAsia="Times New Roman" w:hAnsi="Arial" w:cs="Arial"/>
-          <w:color w:val="FF0000"/>
-          <w:szCs w:val="24"/>
-          <w:lang w:val="en-US"/>
+          <w:rFonts w:ascii="Consolas" w:hAnsi="Consolas" w:cs="Consolas"/>
+          <w:b/>
+          <w:color w:val="000000"/>
+          <w:sz w:val="16"/>
+          <w:szCs w:val="14"/>
+          <w:highlight w:val="white"/>
         </w:rPr>
       </w:pPr>
       <w:r>
@@ -109,8 +114,8 @@
         <w:rPr>
           <w:rFonts w:ascii="Arial" w:eastAsia="Times New Roman" w:hAnsi="Arial" w:cs="Arial"/>
           <w:color w:val="FF0000"/>
-          <w:sz w:val="32"/>
-          <w:szCs w:val="32"/>
+          <w:sz w:val="18"/>
+          <w:szCs w:val="18"/>
           <w:lang w:val="en-US"/>
         </w:rPr>
         <w:t>(V</w:t>
@@ -119,17 +124,70 @@
         <w:rPr>
           <w:rFonts w:ascii="Arial" w:eastAsia="Times New Roman" w:hAnsi="Arial" w:cs="Arial"/>
           <w:color w:val="FF0000"/>
-          <w:sz w:val="32"/>
-          <w:szCs w:val="32"/>
+          <w:sz w:val="18"/>
+          <w:szCs w:val="18"/>
           <w:lang w:val="en-US"/>
         </w:rPr>
-        <w:t>1.0)</w:t>
+        <w:t>1.1</w:t>
       </w:r>
       <w:r>
         <w:rPr>
           <w:rFonts w:ascii="Arial" w:eastAsia="Times New Roman" w:hAnsi="Arial" w:cs="Arial"/>
           <w:color w:val="FF0000"/>
-          <w:szCs w:val="24"/>
+          <w:sz w:val="18"/>
+          <w:szCs w:val="18"/>
+          <w:lang w:val="en-US"/>
+        </w:rPr>
+        <w:t>)</w:t>
+      </w:r>
+      <w:r>
+        <w:rPr>
+          <w:rFonts w:ascii="Arial" w:eastAsia="Times New Roman" w:hAnsi="Arial" w:cs="Arial"/>
+          <w:color w:val="FF0000"/>
+          <w:sz w:val="18"/>
+          <w:szCs w:val="18"/>
+          <w:lang w:val="en-US"/>
+        </w:rPr>
+        <w:t xml:space="preserve"> </w:t>
+      </w:r>
+      <w:r>
+        <w:rPr>
+          <w:rFonts w:ascii="Arial" w:eastAsia="Times New Roman" w:hAnsi="Arial" w:cs="Arial"/>
+          <w:color w:val="FF0000"/>
+          <w:sz w:val="12"/>
+          <w:szCs w:val="12"/>
+          <w:lang w:val="en-US"/>
+        </w:rPr>
+        <w:t>See foot</w:t>
+      </w:r>
+      <w:r>
+        <w:rPr>
+          <w:rFonts w:ascii="Arial" w:eastAsia="Times New Roman" w:hAnsi="Arial" w:cs="Arial"/>
+          <w:color w:val="FF0000"/>
+          <w:sz w:val="12"/>
+          <w:szCs w:val="12"/>
+          <w:lang w:val="en-US"/>
+        </w:rPr>
+        <w:t>note</w:t>
+      </w:r>
+    </w:p>
+    <w:p>
+      <w:pPr>
+        <w:spacing w:after="0" w:line="240" w:lineRule="auto"/>
+        <w:jc w:val="center"/>
+        <w:rPr>
+          <w:rFonts w:ascii="Arial" w:eastAsia="Times New Roman" w:hAnsi="Arial" w:cs="Arial"/>
+          <w:color w:val="FF0000"/>
+          <w:szCs w:val="24"/>
+          <w:lang w:val="en-US"/>
+        </w:rPr>
+      </w:pPr>
+      <w:r>
+        <w:rPr>
+          <w:rFonts w:ascii="Arial" w:eastAsia="Times New Roman" w:hAnsi="Arial" w:cs="Arial"/>
+          <w:color w:val="FF0000"/>
+          <w:sz w:val="20"/>
+          <w:szCs w:val="20"/>
           <w:lang w:val="en-US"/>
         </w:rPr>
         <w:br/>
@@ -404,7 +462,6 @@
         <w:rPr>
           <w:b/>
         </w:rPr>
-        <w:lastRenderedPageBreak/>
         <w:t>PosApp</w:t>
       </w:r>
       <w:proofErr w:type="spellEnd"/>
@@ -425,7 +482,7 @@
       <w:r>
         <w:rPr>
           <w:noProof/>
-          <w:lang w:eastAsia="en-CA"/>
+          <w:lang w:val="en-US"/>
         </w:rPr>
         <w:drawing>
           <wp:inline distT="0" distB="0" distL="0" distR="0">
@@ -1659,6 +1716,7 @@
           <w:highlight w:val="white"/>
         </w:rPr>
       </w:pPr>
+      <w:proofErr w:type="spellStart"/>
       <w:proofErr w:type="gramStart"/>
       <w:r>
         <w:rPr>
@@ -1669,6 +1727,7 @@
         </w:rPr>
         <w:t>int</w:t>
       </w:r>
+      <w:proofErr w:type="spellEnd"/>
       <w:proofErr w:type="gramEnd"/>
       <w:r>
         <w:rPr>
@@ -1757,6 +1816,7 @@
           <w:highlight w:val="white"/>
         </w:rPr>
       </w:pPr>
+      <w:proofErr w:type="spellStart"/>
       <w:proofErr w:type="gramStart"/>
       <w:r>
         <w:rPr>
@@ -1767,6 +1827,7 @@
         </w:rPr>
         <w:t>int</w:t>
       </w:r>
+      <w:proofErr w:type="spellEnd"/>
       <w:proofErr w:type="gramEnd"/>
       <w:r>
         <w:rPr>
@@ -1855,6 +1916,7 @@
           <w:highlight w:val="white"/>
         </w:rPr>
       </w:pPr>
+      <w:proofErr w:type="spellStart"/>
       <w:proofErr w:type="gramStart"/>
       <w:r>
         <w:rPr>
@@ -1865,6 +1927,7 @@
         </w:rPr>
         <w:t>int</w:t>
       </w:r>
+      <w:proofErr w:type="spellEnd"/>
       <w:proofErr w:type="gramEnd"/>
       <w:r>
         <w:rPr>
@@ -1974,6 +2037,7 @@
           <w:highlight w:val="white"/>
         </w:rPr>
       </w:pPr>
+      <w:proofErr w:type="spellStart"/>
       <w:proofErr w:type="gramStart"/>
       <w:r>
         <w:rPr>
@@ -1984,6 +2048,7 @@
         </w:rPr>
         <w:t>int</w:t>
       </w:r>
+      <w:proofErr w:type="spellEnd"/>
       <w:proofErr w:type="gramEnd"/>
       <w:r>
         <w:rPr>
@@ -2073,6 +2138,7 @@
           <w:highlight w:val="white"/>
         </w:rPr>
       </w:pPr>
+      <w:proofErr w:type="spellStart"/>
       <w:proofErr w:type="gramStart"/>
       <w:r>
         <w:rPr>
@@ -2083,6 +2149,7 @@
         </w:rPr>
         <w:t>int</w:t>
       </w:r>
+      <w:proofErr w:type="spellEnd"/>
       <w:proofErr w:type="gramEnd"/>
       <w:r>
         <w:rPr>
@@ -2156,6 +2223,7 @@
           <w:szCs w:val="24"/>
         </w:rPr>
       </w:pPr>
+      <w:proofErr w:type="spellStart"/>
       <w:proofErr w:type="gramStart"/>
       <w:r>
         <w:rPr>
@@ -2166,6 +2234,7 @@
         </w:rPr>
         <w:t>int</w:t>
       </w:r>
+      <w:proofErr w:type="spellEnd"/>
       <w:proofErr w:type="gramEnd"/>
       <w:r>
         <w:rPr>
@@ -2701,6 +2770,7 @@
           <w:highlight w:val="white"/>
         </w:rPr>
       </w:pPr>
+      <w:proofErr w:type="spellStart"/>
       <w:proofErr w:type="gramStart"/>
       <w:r>
         <w:rPr>
@@ -2711,6 +2781,7 @@
         </w:rPr>
         <w:t>int</w:t>
       </w:r>
+      <w:proofErr w:type="spellEnd"/>
       <w:proofErr w:type="gramEnd"/>
       <w:r>
         <w:rPr>
@@ -2848,6 +2919,7 @@
         </w:rPr>
         <w:t>(</w:t>
       </w:r>
+      <w:proofErr w:type="spellStart"/>
       <w:r>
         <w:rPr>
           <w:rFonts w:ascii="Consolas" w:hAnsi="Consolas" w:cs="Consolas"/>
@@ -2855,7 +2927,17 @@
           <w:szCs w:val="24"/>
           <w:highlight w:val="white"/>
         </w:rPr>
-        <w:t xml:space="preserve">int </w:t>
+        <w:t>int</w:t>
+      </w:r>
+      <w:proofErr w:type="spellEnd"/>
+      <w:r>
+        <w:rPr>
+          <w:rFonts w:ascii="Consolas" w:hAnsi="Consolas" w:cs="Consolas"/>
+          <w:color w:val="0000FF"/>
+          <w:szCs w:val="24"/>
+          <w:highlight w:val="white"/>
+        </w:rPr>
+        <w:t xml:space="preserve"> </w:t>
       </w:r>
       <w:proofErr w:type="spellStart"/>
       <w:r>
@@ -2935,6 +3017,7 @@
           <w:highlight w:val="white"/>
         </w:rPr>
       </w:pPr>
+      <w:proofErr w:type="spellStart"/>
       <w:proofErr w:type="gramStart"/>
       <w:r>
         <w:rPr>
@@ -2945,6 +3028,7 @@
         </w:rPr>
         <w:t>int</w:t>
       </w:r>
+      <w:proofErr w:type="spellEnd"/>
       <w:proofErr w:type="gramEnd"/>
       <w:r>
         <w:rPr>
@@ -4365,6 +4449,7 @@
         </w:rPr>
         <w:br/>
       </w:r>
+      <w:proofErr w:type="spellStart"/>
       <w:r>
         <w:rPr>
           <w:rFonts w:ascii="Consolas" w:hAnsi="Consolas" w:cs="Consolas"/>
@@ -4374,6 +4459,7 @@
         </w:rPr>
         <w:t>int</w:t>
       </w:r>
+      <w:proofErr w:type="spellEnd"/>
       <w:r>
         <w:rPr>
           <w:rFonts w:ascii="Consolas" w:hAnsi="Consolas" w:cs="Consolas"/>
@@ -4880,6 +4966,7 @@
         </w:rPr>
         <w:t>::</w:t>
       </w:r>
+      <w:proofErr w:type="spellStart"/>
       <w:r>
         <w:rPr>
           <w:rFonts w:ascii="Consolas" w:hAnsi="Consolas" w:cs="Consolas"/>
@@ -4889,6 +4976,7 @@
         </w:rPr>
         <w:t>istream</w:t>
       </w:r>
+      <w:proofErr w:type="spellEnd"/>
       <w:r>
         <w:rPr>
           <w:rFonts w:ascii="Consolas" w:hAnsi="Consolas" w:cs="Consolas"/>
@@ -4918,6 +5006,7 @@
         </w:rPr>
         <w:t>::</w:t>
       </w:r>
+      <w:proofErr w:type="spellStart"/>
       <w:r>
         <w:rPr>
           <w:rFonts w:ascii="Consolas" w:hAnsi="Consolas" w:cs="Consolas"/>
@@ -4927,6 +5016,7 @@
         </w:rPr>
         <w:t>istream</w:t>
       </w:r>
+      <w:proofErr w:type="spellEnd"/>
       <w:r>
         <w:rPr>
           <w:rFonts w:ascii="Consolas" w:hAnsi="Consolas" w:cs="Consolas"/>
@@ -5022,6 +5112,7 @@
         </w:rPr>
         <w:t xml:space="preserve"> is false. This function does not prompt the user. If the </w:t>
       </w:r>
+      <w:proofErr w:type="spellStart"/>
       <w:proofErr w:type="gramStart"/>
       <w:r>
         <w:rPr>
@@ -5029,6 +5120,7 @@
         </w:rPr>
         <w:t>istream</w:t>
       </w:r>
+      <w:proofErr w:type="spellEnd"/>
       <w:r>
         <w:rPr>
           <w:rFonts w:ascii="Consolas" w:hAnsi="Consolas" w:cs="Consolas"/>
@@ -5115,6 +5207,7 @@
         </w:rPr>
         <w:t xml:space="preserve">and does NOT clear the istream object. If the </w:t>
       </w:r>
+      <w:proofErr w:type="spellStart"/>
       <w:proofErr w:type="gramStart"/>
       <w:r>
         <w:rPr>
@@ -5122,6 +5215,7 @@
         </w:rPr>
         <w:t>istream</w:t>
       </w:r>
+      <w:proofErr w:type="spellEnd"/>
       <w:r>
         <w:rPr>
           <w:rFonts w:ascii="Consolas" w:hAnsi="Consolas" w:cs="Consolas"/>
@@ -5206,6 +5300,7 @@
         </w:rPr>
         <w:t xml:space="preserve">to the appropriate error code and omits any further validation. Irrespective of the result of the process, this function returns a reference to the </w:t>
       </w:r>
+      <w:proofErr w:type="spellStart"/>
       <w:proofErr w:type="gramStart"/>
       <w:r>
         <w:rPr>
@@ -5213,6 +5308,7 @@
         </w:rPr>
         <w:t>istream</w:t>
       </w:r>
+      <w:proofErr w:type="spellEnd"/>
       <w:r>
         <w:rPr>
           <w:rFonts w:ascii="Consolas" w:hAnsi="Consolas" w:cs="Consolas"/>
@@ -5290,6 +5386,7 @@
         </w:rPr>
         <w:t>::</w:t>
       </w:r>
+      <w:proofErr w:type="spellStart"/>
       <w:r>
         <w:rPr>
           <w:rFonts w:ascii="Consolas" w:hAnsi="Consolas" w:cs="Consolas"/>
@@ -5299,6 +5396,7 @@
         </w:rPr>
         <w:t>ostream</w:t>
       </w:r>
+      <w:proofErr w:type="spellEnd"/>
       <w:r>
         <w:rPr>
           <w:rFonts w:ascii="Consolas" w:hAnsi="Consolas" w:cs="Consolas"/>
@@ -5328,6 +5426,7 @@
         </w:rPr>
         <w:t>::</w:t>
       </w:r>
+      <w:proofErr w:type="spellStart"/>
       <w:r>
         <w:rPr>
           <w:rFonts w:ascii="Consolas" w:hAnsi="Consolas" w:cs="Consolas"/>
@@ -5337,6 +5436,7 @@
         </w:rPr>
         <w:t>ostream</w:t>
       </w:r>
+      <w:proofErr w:type="spellEnd"/>
       <w:r>
         <w:rPr>
           <w:rFonts w:ascii="Consolas" w:hAnsi="Consolas" w:cs="Consolas"/>
@@ -5440,6 +5540,7 @@
         </w:rPr>
         <w:t xml:space="preserve">This function writes the date to the </w:t>
       </w:r>
+      <w:proofErr w:type="spellStart"/>
       <w:proofErr w:type="gramStart"/>
       <w:r>
         <w:rPr>
@@ -5447,6 +5548,7 @@
         </w:rPr>
         <w:t>ostream</w:t>
       </w:r>
+      <w:proofErr w:type="spellEnd"/>
       <w:r>
         <w:rPr>
           <w:rFonts w:ascii="Consolas" w:hAnsi="Consolas" w:cs="Consolas"/>
@@ -5525,6 +5627,7 @@
         </w:rPr>
         <w:t xml:space="preserve"> is false. Then it returns a reference to the </w:t>
       </w:r>
+      <w:proofErr w:type="spellStart"/>
       <w:proofErr w:type="gramStart"/>
       <w:r>
         <w:rPr>
@@ -5532,6 +5635,7 @@
         </w:rPr>
         <w:t>ostream</w:t>
       </w:r>
+      <w:proofErr w:type="spellEnd"/>
       <w:r>
         <w:rPr>
           <w:rFonts w:ascii="Consolas" w:hAnsi="Consolas" w:cs="Consolas"/>
@@ -7087,7 +7191,47 @@
           <w:szCs w:val="19"/>
           <w:highlight w:val="white"/>
         </w:rPr>
-        <w:t xml:space="preserve"> argument and returns the current object (*this) by:</w:t>
+        <w:t xml:space="preserve"> argument and returns </w:t>
+      </w:r>
+      <w:r>
+        <w:rPr>
+          <w:rFonts w:cs="Consolas"/>
+          <w:color w:val="000000"/>
+          <w:sz w:val="22"/>
+          <w:szCs w:val="19"/>
+          <w:highlight w:val="white"/>
+        </w:rPr>
+        <w:t>nothing</w:t>
+      </w:r>
+      <w:r>
+        <w:rPr>
+          <w:rFonts w:cs="Consolas"/>
+          <w:color w:val="000000"/>
+          <w:sz w:val="22"/>
+          <w:szCs w:val="19"/>
+          <w:highlight w:val="white"/>
+        </w:rPr>
+        <w:t xml:space="preserve"> </w:t>
+      </w:r>
+      <w:r>
+        <w:rPr>
+          <w:rFonts w:cs="Consolas"/>
+          <w:color w:val="FF0000"/>
+          <w:sz w:val="12"/>
+          <w:szCs w:val="10"/>
+          <w:highlight w:val="white"/>
+        </w:rPr>
+        <w:t>(V1.1)</w:t>
+      </w:r>
+      <w:r>
+        <w:rPr>
+          <w:rFonts w:cs="Consolas"/>
+          <w:color w:val="000000"/>
+          <w:sz w:val="22"/>
+          <w:szCs w:val="19"/>
+          <w:highlight w:val="white"/>
+        </w:rPr>
+        <w:t xml:space="preserve"> by:</w:t>
       </w:r>
     </w:p>
     <w:p>
@@ -7918,8 +8062,6 @@
           <w:highlight w:val="white"/>
         </w:rPr>
       </w:pPr>
-      <w:bookmarkStart w:id="0" w:name="_GoBack"/>
-      <w:bookmarkEnd w:id="0"/>
       <w:proofErr w:type="gramStart"/>
       <w:r>
         <w:rPr>
@@ -9128,7 +9270,195 @@
         <w:t>If the professor is not satisfied with your implementation, your professor may ask you to resubmit. Resubmissions will attract a penalty.</w:t>
       </w:r>
     </w:p>
-    <w:p/>
+    <w:p>
+      <w:r>
+        <w:t>-----------------------------------------------------------------------------------------------------------</w:t>
+      </w:r>
+    </w:p>
+    <w:p>
+      <w:pPr>
+        <w:autoSpaceDE w:val="0"/>
+        <w:autoSpaceDN w:val="0"/>
+        <w:adjustRightInd w:val="0"/>
+        <w:spacing w:after="0" w:line="240" w:lineRule="auto"/>
+        <w:rPr>
+          <w:rFonts w:ascii="Consolas" w:hAnsi="Consolas" w:cs="Consolas"/>
+          <w:b/>
+          <w:color w:val="000000"/>
+          <w:sz w:val="16"/>
+          <w:szCs w:val="14"/>
+          <w:highlight w:val="white"/>
+        </w:rPr>
+      </w:pPr>
+      <w:r>
+        <w:t xml:space="preserve">(V1.1): </w:t>
+      </w:r>
+      <w:r>
+        <w:rPr>
+          <w:rFonts w:ascii="Arial" w:eastAsia="Times New Roman" w:hAnsi="Arial" w:cs="Arial"/>
+          <w:sz w:val="18"/>
+          <w:szCs w:val="18"/>
+          <w:lang w:val="en-US"/>
+        </w:rPr>
+        <w:t xml:space="preserve">corrected </w:t>
+      </w:r>
+      <w:r>
+        <w:rPr>
+          <w:rFonts w:ascii="Arial" w:eastAsia="Times New Roman" w:hAnsi="Arial" w:cs="Arial"/>
+          <w:sz w:val="16"/>
+          <w:szCs w:val="16"/>
+          <w:lang w:val="en-US"/>
+        </w:rPr>
+        <w:t>“</w:t>
+      </w:r>
+      <w:r>
+        <w:rPr>
+          <w:rFonts w:ascii="Consolas" w:hAnsi="Consolas" w:cs="Consolas"/>
+          <w:b/>
+          <w:color w:val="0000FF"/>
+          <w:sz w:val="14"/>
+          <w:szCs w:val="12"/>
+          <w:highlight w:val="white"/>
+        </w:rPr>
+        <w:t>void</w:t>
+      </w:r>
+      <w:r>
+        <w:rPr>
+          <w:rFonts w:ascii="Consolas" w:hAnsi="Consolas" w:cs="Consolas"/>
+          <w:b/>
+          <w:color w:val="000000"/>
+          <w:sz w:val="14"/>
+          <w:szCs w:val="12"/>
+          <w:highlight w:val="white"/>
+        </w:rPr>
+        <w:t xml:space="preserve"> operator</w:t>
+      </w:r>
+      <w:proofErr w:type="gramStart"/>
+      <w:r>
+        <w:rPr>
+          <w:rFonts w:ascii="Consolas" w:hAnsi="Consolas" w:cs="Consolas"/>
+          <w:b/>
+          <w:color w:val="000000"/>
+          <w:sz w:val="14"/>
+          <w:szCs w:val="12"/>
+          <w:highlight w:val="white"/>
+        </w:rPr>
+        <w:t>=(</w:t>
+      </w:r>
+      <w:proofErr w:type="spellStart"/>
+      <w:proofErr w:type="gramEnd"/>
+      <w:r>
+        <w:rPr>
+          <w:rFonts w:ascii="Consolas" w:hAnsi="Consolas" w:cs="Consolas"/>
+          <w:b/>
+          <w:color w:val="0000FF"/>
+          <w:sz w:val="14"/>
+          <w:szCs w:val="12"/>
+          <w:highlight w:val="white"/>
+        </w:rPr>
+        <w:t>const</w:t>
+      </w:r>
+      <w:proofErr w:type="spellEnd"/>
+      <w:r>
+        <w:rPr>
+          <w:rFonts w:ascii="Consolas" w:hAnsi="Consolas" w:cs="Consolas"/>
+          <w:b/>
+          <w:color w:val="000000"/>
+          <w:sz w:val="14"/>
+          <w:szCs w:val="12"/>
+          <w:highlight w:val="white"/>
+        </w:rPr>
+        <w:t xml:space="preserve"> </w:t>
+      </w:r>
+      <w:r>
+        <w:rPr>
+          <w:rFonts w:ascii="Consolas" w:hAnsi="Consolas" w:cs="Consolas"/>
+          <w:b/>
+          <w:color w:val="0000FF"/>
+          <w:sz w:val="14"/>
+          <w:szCs w:val="12"/>
+          <w:highlight w:val="white"/>
+        </w:rPr>
+        <w:t>char</w:t>
+      </w:r>
+      <w:r>
+        <w:rPr>
+          <w:rFonts w:ascii="Consolas" w:hAnsi="Consolas" w:cs="Consolas"/>
+          <w:b/>
+          <w:color w:val="000000"/>
+          <w:sz w:val="14"/>
+          <w:szCs w:val="12"/>
+          <w:highlight w:val="white"/>
+        </w:rPr>
+        <w:t xml:space="preserve">* </w:t>
+      </w:r>
+      <w:proofErr w:type="spellStart"/>
+      <w:r>
+        <w:rPr>
+          <w:rFonts w:ascii="Consolas" w:hAnsi="Consolas" w:cs="Consolas"/>
+          <w:b/>
+          <w:color w:val="000000"/>
+          <w:sz w:val="14"/>
+          <w:szCs w:val="12"/>
+          <w:highlight w:val="white"/>
+        </w:rPr>
+        <w:t>errorMessage</w:t>
+      </w:r>
+      <w:proofErr w:type="spellEnd"/>
+      <w:r>
+        <w:rPr>
+          <w:rFonts w:ascii="Consolas" w:hAnsi="Consolas" w:cs="Consolas"/>
+          <w:b/>
+          <w:color w:val="000000"/>
+          <w:sz w:val="14"/>
+          <w:szCs w:val="12"/>
+          <w:highlight w:val="white"/>
+        </w:rPr>
+        <w:t>)”</w:t>
+      </w:r>
+      <w:r>
+        <w:rPr>
+          <w:rFonts w:ascii="Consolas" w:hAnsi="Consolas" w:cs="Consolas"/>
+          <w:b/>
+          <w:color w:val="000000"/>
+          <w:sz w:val="16"/>
+          <w:szCs w:val="14"/>
+          <w:highlight w:val="white"/>
+        </w:rPr>
+        <w:t xml:space="preserve"> </w:t>
+      </w:r>
+      <w:r>
+        <w:rPr>
+          <w:rFonts w:ascii="Arial" w:eastAsia="Times New Roman" w:hAnsi="Arial" w:cs="Arial"/>
+          <w:sz w:val="18"/>
+          <w:szCs w:val="18"/>
+          <w:lang w:val="en-US"/>
+        </w:rPr>
+        <w:t>description:</w:t>
+      </w:r>
+      <w:r>
+        <w:rPr>
+          <w:rFonts w:ascii="Arial" w:eastAsia="Times New Roman" w:hAnsi="Arial" w:cs="Arial"/>
+          <w:sz w:val="18"/>
+          <w:szCs w:val="18"/>
+          <w:lang w:val="en-US"/>
+        </w:rPr>
+        <w:br/>
+      </w:r>
+      <w:r>
+        <w:rPr>
+          <w:rFonts w:ascii="Arial" w:eastAsia="Times New Roman" w:hAnsi="Arial" w:cs="Arial"/>
+          <w:sz w:val="18"/>
+          <w:szCs w:val="18"/>
+          <w:lang w:val="en-US"/>
+        </w:rPr>
+        <w:t xml:space="preserve"> return *this was changed to return nothing;</w:t>
+      </w:r>
+    </w:p>
+    <w:p>
+      <w:bookmarkStart w:id="0" w:name="_GoBack"/>
+      <w:bookmarkEnd w:id="0"/>
+    </w:p>
     <w:sectPr>
       <w:pgSz w:w="12240" w:h="15840"/>
       <w:pgMar w:top="1440" w:right="1440" w:bottom="1440" w:left="1440" w:header="708" w:footer="708" w:gutter="0"/>

</xml_diff>